<commit_message>
I added bbq sauce
yeah
</commit_message>
<xml_diff>
--- a/Traditional Project Charter Template.docx
+++ b/Traditional Project Charter Template.docx
@@ -67,6 +67,14 @@
       <w:r>
         <w:t>&gt;</w:t>
       </w:r>
+    </w:p>
+    <w:p/>
+    <w:p>
+      <w:r>
+        <w:t>Bbq sauce</w:t>
+      </w:r>
+      <w:bookmarkStart w:id="0" w:name="_GoBack"/>
+      <w:bookmarkEnd w:id="0"/>
     </w:p>
     <w:p/>
     <w:p>
@@ -653,8 +661,6 @@
               </w:rPr>
               <w:t>Source Actor + Verb + Object</w:t>
             </w:r>
-            <w:bookmarkStart w:id="0" w:name="_GoBack"/>
-            <w:bookmarkEnd w:id="0"/>
           </w:p>
         </w:tc>
         <w:tc>
@@ -2943,7 +2949,6 @@
         <w:rPr>
           <w:b/>
         </w:rPr>
-        <w:lastRenderedPageBreak/>
         <w:t>Non-functional Requirements</w:t>
       </w:r>
       <w:r>

</xml_diff>

<commit_message>
Made a test change
It says "Ben's test change"
</commit_message>
<xml_diff>
--- a/Traditional Project Charter Template.docx
+++ b/Traditional Project Charter Template.docx
@@ -185,6 +185,25 @@
         </w:rPr>
         <w:t>Business Benefits</w:t>
       </w:r>
+    </w:p>
+    <w:p>
+      <w:pPr>
+        <w:tabs>
+          <w:tab w:val="left" w:pos="2160"/>
+        </w:tabs>
+        <w:ind w:left="360"/>
+        <w:rPr>
+          <w:b/>
+        </w:rPr>
+      </w:pPr>
+      <w:r>
+        <w:rPr>
+          <w:b/>
+        </w:rPr>
+        <w:t>Ben’s Test Change</w:t>
+      </w:r>
+      <w:bookmarkStart w:id="0" w:name="_GoBack"/>
+      <w:bookmarkEnd w:id="0"/>
       <w:r>
         <w:br/>
       </w:r>
@@ -653,8 +672,6 @@
               </w:rPr>
               <w:t>Source Actor + Verb + Object</w:t>
             </w:r>
-            <w:bookmarkStart w:id="0" w:name="_GoBack"/>
-            <w:bookmarkEnd w:id="0"/>
           </w:p>
         </w:tc>
         <w:tc>

</xml_diff>